<commit_message>
adding code for arduino
</commit_message>
<xml_diff>
--- a/design/protocol/robot_servers_protocol.docx
+++ b/design/protocol/robot_servers_protocol.docx
@@ -8,6 +8,8 @@
           <w:b/>
         </w:rPr>
       </w:pPr>
+      <w:bookmarkStart w:id="0" w:name="_GoBack"/>
+      <w:bookmarkEnd w:id="0"/>
       <w:r>
         <w:tab/>
       </w:r>
@@ -200,8 +202,6 @@
       <w:r>
         <w:t>-</w:t>
       </w:r>
-      <w:bookmarkStart w:id="0" w:name="_GoBack"/>
-      <w:bookmarkEnd w:id="0"/>
       <w:r>
         <w:t>off :  “fix/dynamic/not”(string)</w:t>
       </w:r>

</xml_diff>